<commit_message>
let's not use gt
</commit_message>
<xml_diff>
--- a/newscale_items.docx
+++ b/newscale_items.docx
@@ -1,6 +1,6 @@
 
 <file path=word/document.xml><?xml version="1.0" encoding="utf-8"?>
-<w:document xmlns:wpc="http://schemas.microsoft.com/office/word/2010/wordprocessingCanvas" xmlns:cx="http://schemas.microsoft.com/office/drawing/2014/chartex" xmlns:cx1="http://schemas.microsoft.com/office/drawing/2015/9/8/chartex" xmlns:cx2="http://schemas.microsoft.com/office/drawing/2015/10/21/chartex" xmlns:cx3="http://schemas.microsoft.com/office/drawing/2016/5/9/chartex" xmlns:cx4="http://schemas.microsoft.com/office/drawing/2016/5/10/chartex" xmlns:cx5="http://schemas.microsoft.com/office/drawing/2016/5/11/chartex" xmlns:cx6="http://schemas.microsoft.com/office/drawing/2016/5/12/chartex" xmlns:cx7="http://schemas.microsoft.com/office/drawing/2016/5/13/chartex" xmlns:cx8="http://schemas.microsoft.com/office/drawing/2016/5/14/chartex" xmlns:mc="http://schemas.openxmlformats.org/markup-compatibility/2006" xmlns:aink="http://schemas.microsoft.com/office/drawing/2016/ink" xmlns:am3d="http://schemas.microsoft.com/office/drawing/2017/model3d" xmlns:o="urn:schemas-microsoft-com:office:office" xmlns:oel="http://schemas.microsoft.com/office/2019/extlst" xmlns:r="http://schemas.openxmlformats.org/officeDocument/2006/relationships" xmlns:m="http://schemas.openxmlformats.org/officeDocument/2006/math" xmlns:v="urn:schemas-microsoft-com:vml" xmlns:wp14="http://schemas.microsoft.com/office/word/2010/wordprocessingDrawing" xmlns:wp="http://schemas.openxmlformats.org/drawingml/2006/wordprocessingDrawing" xmlns:w10="urn:schemas-microsoft-com:office:word" xmlns:w="http://schemas.openxmlformats.org/wordprocessingml/2006/main" xmlns:w14="http://schemas.microsoft.com/office/word/2010/wordml" xmlns:w15="http://schemas.microsoft.com/office/word/2012/wordml" xmlns:w16cex="http://schemas.microsoft.com/office/word/2018/wordml/cex" xmlns:w16cid="http://schemas.microsoft.com/office/word/2016/wordml/cid" xmlns:w16="http://schemas.microsoft.com/office/word/2018/wordml" xmlns:w16sdtdh="http://schemas.microsoft.com/office/word/2020/wordml/sdtdatahash" xmlns:w16se="http://schemas.microsoft.com/office/word/2015/wordml/symex" xmlns:wpg="http://schemas.microsoft.com/office/word/2010/wordprocessingGroup" xmlns:wpi="http://schemas.microsoft.com/office/word/2010/wordprocessingInk" xmlns:wne="http://schemas.microsoft.com/office/word/2006/wordml" xmlns:wps="http://schemas.microsoft.com/office/word/2010/wordprocessingShape" mc:Ignorable="w14 w15 w16se w16cid w16 w16cex w16sdtdh wp14">
+<w:document xmlns:wpc="http://schemas.microsoft.com/office/word/2010/wordprocessingCanvas" xmlns:cx="http://schemas.microsoft.com/office/drawing/2014/chartex" xmlns:cx1="http://schemas.microsoft.com/office/drawing/2015/9/8/chartex" xmlns:cx2="http://schemas.microsoft.com/office/drawing/2015/10/21/chartex" xmlns:cx3="http://schemas.microsoft.com/office/drawing/2016/5/9/chartex" xmlns:cx4="http://schemas.microsoft.com/office/drawing/2016/5/10/chartex" xmlns:cx5="http://schemas.microsoft.com/office/drawing/2016/5/11/chartex" xmlns:cx6="http://schemas.microsoft.com/office/drawing/2016/5/12/chartex" xmlns:cx7="http://schemas.microsoft.com/office/drawing/2016/5/13/chartex" xmlns:cx8="http://schemas.microsoft.com/office/drawing/2016/5/14/chartex" xmlns:mc="http://schemas.openxmlformats.org/markup-compatibility/2006" xmlns:aink="http://schemas.microsoft.com/office/drawing/2016/ink" xmlns:am3d="http://schemas.microsoft.com/office/drawing/2017/model3d" xmlns:o="urn:schemas-microsoft-com:office:office" xmlns:oel="http://schemas.microsoft.com/office/2019/extlst" xmlns:r="http://schemas.openxmlformats.org/officeDocument/2006/relationships" xmlns:m="http://schemas.openxmlformats.org/officeDocument/2006/math" xmlns:v="urn:schemas-microsoft-com:vml" xmlns:wp14="http://schemas.microsoft.com/office/word/2010/wordprocessingDrawing" xmlns:wp="http://schemas.openxmlformats.org/drawingml/2006/wordprocessingDrawing" xmlns:w10="urn:schemas-microsoft-com:office:word" xmlns:w="http://schemas.openxmlformats.org/wordprocessingml/2006/main" xmlns:w14="http://schemas.microsoft.com/office/word/2010/wordml" xmlns:w15="http://schemas.microsoft.com/office/word/2012/wordml" xmlns:w16cex="http://schemas.microsoft.com/office/word/2018/wordml/cex" xmlns:w16cid="http://schemas.microsoft.com/office/word/2016/wordml/cid" xmlns:w16="http://schemas.microsoft.com/office/word/2018/wordml" xmlns:w16du="http://schemas.microsoft.com/office/word/2023/wordml/word16du" xmlns:w16sdtdh="http://schemas.microsoft.com/office/word/2020/wordml/sdtdatahash" xmlns:w16se="http://schemas.microsoft.com/office/word/2015/wordml/symex" xmlns:wpg="http://schemas.microsoft.com/office/word/2010/wordprocessingGroup" xmlns:wpi="http://schemas.microsoft.com/office/word/2010/wordprocessingInk" xmlns:wne="http://schemas.microsoft.com/office/word/2006/wordml" xmlns:wps="http://schemas.microsoft.com/office/word/2010/wordprocessingShape" mc:Ignorable="w14 w15 w16se w16cid w16 w16cex w16sdtdh w16du wp14">
   <w:body>
     <w:p>
       <w:pPr>
@@ -53,17 +53,109 @@
           <w:lang w:val="fr-FR"/>
         </w:rPr>
       </w:pPr>
+      <w:proofErr w:type="spellStart"/>
       <w:r>
         <w:rPr>
           <w:lang w:val="fr-FR"/>
         </w:rPr>
-        <w:t>MInI / MInti / Mint: Multidimensional Interoceptive Inventory</w:t>
-      </w:r>
+        <w:t>MInI</w:t>
+      </w:r>
+      <w:proofErr w:type="spellEnd"/>
       <w:r>
         <w:rPr>
           <w:lang w:val="fr-FR"/>
         </w:rPr>
-        <w:t xml:space="preserve"> / MInt scale </w:t>
+        <w:t xml:space="preserve"> / </w:t>
+      </w:r>
+      <w:proofErr w:type="spellStart"/>
+      <w:r>
+        <w:rPr>
+          <w:lang w:val="fr-FR"/>
+        </w:rPr>
+        <w:t>MInti</w:t>
+      </w:r>
+      <w:proofErr w:type="spellEnd"/>
+      <w:r>
+        <w:rPr>
+          <w:lang w:val="fr-FR"/>
+        </w:rPr>
+        <w:t xml:space="preserve"> / </w:t>
+      </w:r>
+      <w:proofErr w:type="gramStart"/>
+      <w:r>
+        <w:rPr>
+          <w:lang w:val="fr-FR"/>
+        </w:rPr>
+        <w:t>Mint:</w:t>
+      </w:r>
+      <w:proofErr w:type="gramEnd"/>
+      <w:r>
+        <w:rPr>
+          <w:lang w:val="fr-FR"/>
+        </w:rPr>
+        <w:t xml:space="preserve"> </w:t>
+      </w:r>
+      <w:proofErr w:type="spellStart"/>
+      <w:r>
+        <w:rPr>
+          <w:lang w:val="fr-FR"/>
+        </w:rPr>
+        <w:t>Multidimensional</w:t>
+      </w:r>
+      <w:proofErr w:type="spellEnd"/>
+      <w:r>
+        <w:rPr>
+          <w:lang w:val="fr-FR"/>
+        </w:rPr>
+        <w:t xml:space="preserve"> </w:t>
+      </w:r>
+      <w:proofErr w:type="spellStart"/>
+      <w:r>
+        <w:rPr>
+          <w:lang w:val="fr-FR"/>
+        </w:rPr>
+        <w:t>Interoceptive</w:t>
+      </w:r>
+      <w:proofErr w:type="spellEnd"/>
+      <w:r>
+        <w:rPr>
+          <w:lang w:val="fr-FR"/>
+        </w:rPr>
+        <w:t xml:space="preserve"> Inventory</w:t>
+      </w:r>
+      <w:r>
+        <w:rPr>
+          <w:lang w:val="fr-FR"/>
+        </w:rPr>
+        <w:t xml:space="preserve"> / </w:t>
+      </w:r>
+      <w:proofErr w:type="spellStart"/>
+      <w:r>
+        <w:rPr>
+          <w:lang w:val="fr-FR"/>
+        </w:rPr>
+        <w:t>MInt</w:t>
+      </w:r>
+      <w:proofErr w:type="spellEnd"/>
+      <w:r>
+        <w:rPr>
+          <w:lang w:val="fr-FR"/>
+        </w:rPr>
+        <w:t xml:space="preserve"> </w:t>
+      </w:r>
+      <w:proofErr w:type="spellStart"/>
+      <w:r>
+        <w:rPr>
+          <w:lang w:val="fr-FR"/>
+        </w:rPr>
+        <w:t>scale</w:t>
+      </w:r>
+      <w:proofErr w:type="spellEnd"/>
+      <w:r>
+        <w:rPr>
+          <w:lang w:val="fr-FR"/>
+        </w:rPr>
+        <w:t xml:space="preserve"> </w:t>
       </w:r>
     </w:p>
     <w:p>
@@ -75,13 +167,21 @@
         </w:numPr>
       </w:pPr>
       <w:r>
-        <w:t>« The M</w:t>
+        <w:t xml:space="preserve">« The </w:t>
+      </w:r>
+      <w:proofErr w:type="spellStart"/>
+      <w:r>
+        <w:t>M</w:t>
       </w:r>
       <w:r>
         <w:t>I</w:t>
       </w:r>
       <w:r>
-        <w:t>nt </w:t>
+        <w:t>nt</w:t>
+      </w:r>
+      <w:proofErr w:type="spellEnd"/>
+      <w:r>
+        <w:t> </w:t>
       </w:r>
       <w:r>
         <w:t>Scale</w:t>
@@ -135,11 +235,21 @@
         </w:numPr>
       </w:pPr>
       <w:r>
-        <w:t>The Crossmodal</w:t>
-      </w:r>
-      <w:r>
-        <w:t>/Transmodal</w:t>
-      </w:r>
+        <w:t xml:space="preserve">The </w:t>
+      </w:r>
+      <w:proofErr w:type="spellStart"/>
+      <w:r>
+        <w:t>Crossmodal</w:t>
+      </w:r>
+      <w:proofErr w:type="spellEnd"/>
+      <w:r>
+        <w:t>/</w:t>
+      </w:r>
+      <w:proofErr w:type="spellStart"/>
+      <w:r>
+        <w:t>Transmodal</w:t>
+      </w:r>
+      <w:proofErr w:type="spellEnd"/>
       <w:r>
         <w:t xml:space="preserve"> Multidimensional Interoception</w:t>
       </w:r>
@@ -198,8 +308,210 @@
         <w:rPr>
           <w:lang w:val="fr-FR"/>
         </w:rPr>
-        <w:t>Convergent validity: MAIA/IAS? PHQ4/Psychopathology?</w:t>
-      </w:r>
+        <w:t xml:space="preserve">Convergent </w:t>
+      </w:r>
+      <w:proofErr w:type="spellStart"/>
+      <w:proofErr w:type="gramStart"/>
+      <w:r>
+        <w:rPr>
+          <w:lang w:val="fr-FR"/>
+        </w:rPr>
+        <w:t>validity</w:t>
+      </w:r>
+      <w:proofErr w:type="spellEnd"/>
+      <w:r>
+        <w:rPr>
+          <w:lang w:val="fr-FR"/>
+        </w:rPr>
+        <w:t>:</w:t>
+      </w:r>
+      <w:proofErr w:type="gramEnd"/>
+      <w:r>
+        <w:rPr>
+          <w:lang w:val="fr-FR"/>
+        </w:rPr>
+        <w:t xml:space="preserve"> </w:t>
+      </w:r>
+    </w:p>
+    <w:p>
+      <w:pPr>
+        <w:pStyle w:val="ListParagraph"/>
+        <w:numPr>
+          <w:ilvl w:val="1"/>
+          <w:numId w:val="3"/>
+        </w:numPr>
+        <w:rPr>
+          <w:lang w:val="fr-FR"/>
+        </w:rPr>
+      </w:pPr>
+      <w:r>
+        <w:rPr>
+          <w:lang w:val="fr-FR"/>
+        </w:rPr>
+        <w:t>MAIA/</w:t>
+      </w:r>
+      <w:proofErr w:type="gramStart"/>
+      <w:r>
+        <w:rPr>
+          <w:lang w:val="fr-FR"/>
+        </w:rPr>
+        <w:t>IAS?</w:t>
+      </w:r>
+      <w:proofErr w:type="gramEnd"/>
+      <w:r>
+        <w:rPr>
+          <w:lang w:val="fr-FR"/>
+        </w:rPr>
+        <w:t xml:space="preserve"> </w:t>
+      </w:r>
+    </w:p>
+    <w:p>
+      <w:pPr>
+        <w:pStyle w:val="ListParagraph"/>
+        <w:numPr>
+          <w:ilvl w:val="1"/>
+          <w:numId w:val="3"/>
+        </w:numPr>
+        <w:rPr>
+          <w:lang w:val="fr-FR"/>
+        </w:rPr>
+      </w:pPr>
+      <w:r>
+        <w:rPr>
+          <w:lang w:val="fr-FR"/>
+        </w:rPr>
+        <w:t>PHQ4/</w:t>
+      </w:r>
+      <w:proofErr w:type="spellStart"/>
+      <w:proofErr w:type="gramStart"/>
+      <w:r>
+        <w:rPr>
+          <w:lang w:val="fr-FR"/>
+        </w:rPr>
+        <w:t>Psychopathology</w:t>
+      </w:r>
+      <w:proofErr w:type="spellEnd"/>
+      <w:r>
+        <w:rPr>
+          <w:lang w:val="fr-FR"/>
+        </w:rPr>
+        <w:t>?</w:t>
+      </w:r>
+      <w:proofErr w:type="gramEnd"/>
+    </w:p>
+    <w:p>
+      <w:pPr>
+        <w:pStyle w:val="ListParagraph"/>
+        <w:numPr>
+          <w:ilvl w:val="1"/>
+          <w:numId w:val="3"/>
+        </w:numPr>
+        <w:rPr>
+          <w:lang w:val="fr-FR"/>
+        </w:rPr>
+      </w:pPr>
+      <w:proofErr w:type="spellStart"/>
+      <w:r>
+        <w:rPr>
+          <w:lang w:val="fr-FR"/>
+        </w:rPr>
+        <w:t>Conspiracy</w:t>
+      </w:r>
+      <w:proofErr w:type="spellEnd"/>
+      <w:r>
+        <w:rPr>
+          <w:lang w:val="fr-FR"/>
+        </w:rPr>
+        <w:t xml:space="preserve"> </w:t>
+      </w:r>
+      <w:proofErr w:type="spellStart"/>
+      <w:r>
+        <w:rPr>
+          <w:lang w:val="fr-FR"/>
+        </w:rPr>
+        <w:t>beliefs</w:t>
+      </w:r>
+      <w:proofErr w:type="spellEnd"/>
+      <w:r>
+        <w:rPr>
+          <w:lang w:val="fr-FR"/>
+        </w:rPr>
+        <w:t xml:space="preserve"> / AI-</w:t>
+      </w:r>
+      <w:proofErr w:type="spellStart"/>
+      <w:r>
+        <w:rPr>
+          <w:lang w:val="fr-FR"/>
+        </w:rPr>
+        <w:t>attitutes</w:t>
+      </w:r>
+      <w:proofErr w:type="spellEnd"/>
+    </w:p>
+    <w:p>
+      <w:pPr>
+        <w:pStyle w:val="ListParagraph"/>
+        <w:numPr>
+          <w:ilvl w:val="1"/>
+          <w:numId w:val="3"/>
+        </w:numPr>
+        <w:rPr>
+          <w:lang w:val="fr-FR"/>
+        </w:rPr>
+      </w:pPr>
+      <w:proofErr w:type="spellStart"/>
+      <w:r>
+        <w:rPr>
+          <w:lang w:val="fr-FR"/>
+        </w:rPr>
+        <w:t>Depersonalization</w:t>
+      </w:r>
+      <w:proofErr w:type="spellEnd"/>
+      <w:r>
+        <w:rPr>
+          <w:lang w:val="fr-FR"/>
+        </w:rPr>
+        <w:t xml:space="preserve"> / </w:t>
+      </w:r>
+      <w:proofErr w:type="spellStart"/>
+      <w:r>
+        <w:rPr>
+          <w:lang w:val="fr-FR"/>
+        </w:rPr>
+        <w:t>Sense</w:t>
+      </w:r>
+      <w:proofErr w:type="spellEnd"/>
+      <w:r>
+        <w:rPr>
+          <w:lang w:val="fr-FR"/>
+        </w:rPr>
+        <w:t xml:space="preserve"> of reality</w:t>
+      </w:r>
+    </w:p>
+    <w:p>
+      <w:pPr>
+        <w:pStyle w:val="ListParagraph"/>
+        <w:numPr>
+          <w:ilvl w:val="1"/>
+          <w:numId w:val="3"/>
+        </w:numPr>
+        <w:rPr>
+          <w:lang w:val="fr-FR"/>
+        </w:rPr>
+      </w:pPr>
+      <w:r>
+        <w:rPr>
+          <w:lang w:val="fr-FR"/>
+        </w:rPr>
+        <w:t xml:space="preserve">Primal world </w:t>
+      </w:r>
+      <w:proofErr w:type="spellStart"/>
+      <w:r>
+        <w:rPr>
+          <w:lang w:val="fr-FR"/>
+        </w:rPr>
+        <w:t>beliefs</w:t>
+      </w:r>
+      <w:proofErr w:type="spellEnd"/>
     </w:p>
     <w:p>
       <w:pPr>
@@ -2206,7 +2518,25 @@
                 <w:sz w:val="14"/>
                 <w:szCs w:val="14"/>
               </w:rPr>
-              <w:t>“My genital organs are very sensitive to pleasant  stimulations”</w:t>
+              <w:t xml:space="preserve">“My genital organs are very sensitive to </w:t>
+            </w:r>
+            <w:proofErr w:type="gramStart"/>
+            <w:r>
+              <w:rPr>
+                <w:color w:val="ED7D31" w:themeColor="accent2"/>
+                <w:sz w:val="14"/>
+                <w:szCs w:val="14"/>
+              </w:rPr>
+              <w:t>pleasant  stimulations</w:t>
+            </w:r>
+            <w:proofErr w:type="gramEnd"/>
+            <w:r>
+              <w:rPr>
+                <w:color w:val="ED7D31" w:themeColor="accent2"/>
+                <w:sz w:val="14"/>
+                <w:szCs w:val="14"/>
+              </w:rPr>
+              <w:t>”</w:t>
             </w:r>
           </w:p>
           <w:p>
@@ -5654,51 +5984,430 @@
                 <w:sz w:val="16"/>
                 <w:szCs w:val="16"/>
               </w:rPr>
-              <w:t xml:space="preserve">“I can always </w:t>
-            </w:r>
-            <w:r>
-              <w:rPr>
-                <w:sz w:val="16"/>
-                <w:szCs w:val="16"/>
-              </w:rPr>
-              <w:t xml:space="preserve">accurately feel </w:t>
-            </w:r>
-            <w:r>
-              <w:rPr>
-                <w:sz w:val="16"/>
-                <w:szCs w:val="16"/>
-              </w:rPr>
-              <w:t>when I am starting to be hungry”</w:t>
-            </w:r>
-          </w:p>
-          <w:p>
-            <w:pPr>
-              <w:rPr>
-                <w:sz w:val="16"/>
-                <w:szCs w:val="16"/>
-              </w:rPr>
-            </w:pPr>
-          </w:p>
-          <w:p>
-            <w:pPr>
-              <w:rPr>
-                <w:sz w:val="16"/>
-                <w:szCs w:val="16"/>
-              </w:rPr>
-            </w:pPr>
-            <w:r>
-              <w:rPr>
-                <w:sz w:val="16"/>
-                <w:szCs w:val="16"/>
-              </w:rPr>
-              <w:t xml:space="preserve">“I can always accurately feel when I am starting to be </w:t>
-            </w:r>
-            <w:r>
-              <w:rPr>
-                <w:sz w:val="16"/>
-                <w:szCs w:val="16"/>
-              </w:rPr>
-              <w:t>thirsty</w:t>
+              <w:t>“I can always accurately feel when I am starting to be hungry”</w:t>
+            </w:r>
+          </w:p>
+          <w:p>
+            <w:pPr>
+              <w:rPr>
+                <w:sz w:val="16"/>
+                <w:szCs w:val="16"/>
+              </w:rPr>
+            </w:pPr>
+          </w:p>
+          <w:p>
+            <w:pPr>
+              <w:rPr>
+                <w:sz w:val="16"/>
+                <w:szCs w:val="16"/>
+              </w:rPr>
+            </w:pPr>
+            <w:r>
+              <w:rPr>
+                <w:sz w:val="16"/>
+                <w:szCs w:val="16"/>
+              </w:rPr>
+              <w:t>“I can always accurately feel when I am starting to be thirsty”</w:t>
+            </w:r>
+          </w:p>
+          <w:p>
+            <w:pPr>
+              <w:rPr>
+                <w:sz w:val="16"/>
+                <w:szCs w:val="16"/>
+              </w:rPr>
+            </w:pPr>
+          </w:p>
+        </w:tc>
+        <w:tc>
+          <w:tcPr>
+            <w:tcW w:w="0" w:type="auto"/>
+          </w:tcPr>
+          <w:p>
+            <w:pPr>
+              <w:rPr>
+                <w:sz w:val="16"/>
+                <w:szCs w:val="16"/>
+              </w:rPr>
+            </w:pPr>
+            <w:r>
+              <w:rPr>
+                <w:sz w:val="16"/>
+                <w:szCs w:val="16"/>
+              </w:rPr>
+              <w:t>“</w:t>
+            </w:r>
+            <w:r>
+              <w:rPr>
+                <w:sz w:val="16"/>
+                <w:szCs w:val="16"/>
+              </w:rPr>
+              <w:t xml:space="preserve">I can </w:t>
+            </w:r>
+            <w:r>
+              <w:rPr>
+                <w:sz w:val="16"/>
+                <w:szCs w:val="16"/>
+              </w:rPr>
+              <w:t>always</w:t>
+            </w:r>
+            <w:r>
+              <w:rPr>
+                <w:sz w:val="16"/>
+                <w:szCs w:val="16"/>
+              </w:rPr>
+              <w:t xml:space="preserve"> </w:t>
+            </w:r>
+            <w:r>
+              <w:rPr>
+                <w:sz w:val="16"/>
+                <w:szCs w:val="16"/>
+              </w:rPr>
+              <w:t>accurately f</w:t>
+            </w:r>
+            <w:r>
+              <w:rPr>
+                <w:sz w:val="16"/>
+                <w:szCs w:val="16"/>
+              </w:rPr>
+              <w:t xml:space="preserve">eel </w:t>
+            </w:r>
+            <w:r>
+              <w:rPr>
+                <w:sz w:val="16"/>
+                <w:szCs w:val="16"/>
+              </w:rPr>
+              <w:t>if my heart rate is slow or fast”</w:t>
+            </w:r>
+          </w:p>
+          <w:p>
+            <w:pPr>
+              <w:rPr>
+                <w:sz w:val="16"/>
+                <w:szCs w:val="16"/>
+              </w:rPr>
+            </w:pPr>
+          </w:p>
+          <w:p>
+            <w:pPr>
+              <w:rPr>
+                <w:sz w:val="16"/>
+                <w:szCs w:val="16"/>
+              </w:rPr>
+            </w:pPr>
+          </w:p>
+        </w:tc>
+        <w:tc>
+          <w:tcPr>
+            <w:tcW w:w="0" w:type="auto"/>
+          </w:tcPr>
+          <w:p>
+            <w:pPr>
+              <w:rPr>
+                <w:sz w:val="16"/>
+                <w:szCs w:val="16"/>
+              </w:rPr>
+            </w:pPr>
+            <w:r>
+              <w:rPr>
+                <w:sz w:val="16"/>
+                <w:szCs w:val="16"/>
+              </w:rPr>
+              <w:t>“</w:t>
+            </w:r>
+            <w:r>
+              <w:rPr>
+                <w:sz w:val="16"/>
+                <w:szCs w:val="16"/>
+              </w:rPr>
+              <w:t xml:space="preserve">I can </w:t>
+            </w:r>
+            <w:r>
+              <w:rPr>
+                <w:sz w:val="16"/>
+                <w:szCs w:val="16"/>
+              </w:rPr>
+              <w:t xml:space="preserve">always accurately </w:t>
+            </w:r>
+            <w:r>
+              <w:rPr>
+                <w:sz w:val="16"/>
+                <w:szCs w:val="16"/>
+              </w:rPr>
+              <w:t>feel</w:t>
+            </w:r>
+            <w:r>
+              <w:rPr>
+                <w:sz w:val="16"/>
+                <w:szCs w:val="16"/>
+              </w:rPr>
+              <w:t xml:space="preserve"> how I am breathing (e.g., fast</w:t>
+            </w:r>
+            <w:r>
+              <w:rPr>
+                <w:sz w:val="16"/>
+                <w:szCs w:val="16"/>
+              </w:rPr>
+              <w:t xml:space="preserve"> or</w:t>
+            </w:r>
+            <w:r>
+              <w:rPr>
+                <w:sz w:val="16"/>
+                <w:szCs w:val="16"/>
+              </w:rPr>
+              <w:t xml:space="preserve"> slow, deep or shallow)”</w:t>
+            </w:r>
+          </w:p>
+        </w:tc>
+        <w:tc>
+          <w:tcPr>
+            <w:tcW w:w="0" w:type="auto"/>
+          </w:tcPr>
+          <w:p>
+            <w:pPr>
+              <w:rPr>
+                <w:sz w:val="16"/>
+                <w:szCs w:val="16"/>
+              </w:rPr>
+            </w:pPr>
+            <w:r>
+              <w:rPr>
+                <w:sz w:val="16"/>
+                <w:szCs w:val="16"/>
+              </w:rPr>
+              <w:t>“I can always accurately feel when I am about to fart”</w:t>
+            </w:r>
+          </w:p>
+          <w:p>
+            <w:pPr>
+              <w:rPr>
+                <w:sz w:val="16"/>
+                <w:szCs w:val="16"/>
+              </w:rPr>
+            </w:pPr>
+          </w:p>
+          <w:p>
+            <w:pPr>
+              <w:rPr>
+                <w:sz w:val="16"/>
+                <w:szCs w:val="16"/>
+              </w:rPr>
+            </w:pPr>
+            <w:r>
+              <w:rPr>
+                <w:sz w:val="16"/>
+                <w:szCs w:val="16"/>
+              </w:rPr>
+              <w:t>“I can always accurately feel when I am about to burp”</w:t>
+            </w:r>
+          </w:p>
+          <w:p>
+            <w:pPr>
+              <w:rPr>
+                <w:sz w:val="16"/>
+                <w:szCs w:val="16"/>
+              </w:rPr>
+            </w:pPr>
+          </w:p>
+          <w:p>
+            <w:pPr>
+              <w:rPr>
+                <w:sz w:val="16"/>
+                <w:szCs w:val="16"/>
+              </w:rPr>
+            </w:pPr>
+            <w:r>
+              <w:rPr>
+                <w:sz w:val="16"/>
+                <w:szCs w:val="16"/>
+              </w:rPr>
+              <w:t>“</w:t>
+            </w:r>
+            <w:r>
+              <w:rPr>
+                <w:sz w:val="16"/>
+                <w:szCs w:val="16"/>
+              </w:rPr>
+              <w:t xml:space="preserve">I </w:t>
+            </w:r>
+            <w:r>
+              <w:rPr>
+                <w:sz w:val="16"/>
+                <w:szCs w:val="16"/>
+              </w:rPr>
+              <w:t>often feel</w:t>
+            </w:r>
+            <w:r>
+              <w:rPr>
+                <w:sz w:val="16"/>
+                <w:szCs w:val="16"/>
+              </w:rPr>
+              <w:t xml:space="preserve"> thirsty</w:t>
+            </w:r>
+            <w:r>
+              <w:rPr>
+                <w:sz w:val="16"/>
+                <w:szCs w:val="16"/>
+              </w:rPr>
+              <w:t xml:space="preserve"> even if I drank recently”</w:t>
+            </w:r>
+          </w:p>
+          <w:p>
+            <w:pPr>
+              <w:rPr>
+                <w:sz w:val="16"/>
+                <w:szCs w:val="16"/>
+              </w:rPr>
+            </w:pPr>
+          </w:p>
+          <w:p>
+            <w:pPr>
+              <w:rPr>
+                <w:sz w:val="16"/>
+                <w:szCs w:val="16"/>
+              </w:rPr>
+            </w:pPr>
+            <w:r>
+              <w:rPr>
+                <w:sz w:val="16"/>
+                <w:szCs w:val="16"/>
+              </w:rPr>
+              <w:t>“I don’t always feel the need to drink until I am really thirsty”</w:t>
+            </w:r>
+          </w:p>
+          <w:p>
+            <w:pPr>
+              <w:rPr>
+                <w:sz w:val="16"/>
+                <w:szCs w:val="16"/>
+              </w:rPr>
+            </w:pPr>
+          </w:p>
+          <w:p>
+            <w:pPr>
+              <w:rPr>
+                <w:sz w:val="16"/>
+                <w:szCs w:val="16"/>
+              </w:rPr>
+            </w:pPr>
+            <w:r>
+              <w:rPr>
+                <w:sz w:val="16"/>
+                <w:szCs w:val="16"/>
+              </w:rPr>
+              <w:t>“</w:t>
+            </w:r>
+            <w:r>
+              <w:rPr>
+                <w:sz w:val="16"/>
+                <w:szCs w:val="16"/>
+              </w:rPr>
+              <w:t xml:space="preserve">I </w:t>
+            </w:r>
+            <w:r>
+              <w:rPr>
+                <w:sz w:val="16"/>
+                <w:szCs w:val="16"/>
+              </w:rPr>
+              <w:t>often feel</w:t>
+            </w:r>
+            <w:r>
+              <w:rPr>
+                <w:sz w:val="16"/>
+                <w:szCs w:val="16"/>
+              </w:rPr>
+              <w:t xml:space="preserve"> </w:t>
+            </w:r>
+            <w:r>
+              <w:rPr>
+                <w:sz w:val="16"/>
+                <w:szCs w:val="16"/>
+              </w:rPr>
+              <w:t>hungry even if I ate recently”</w:t>
+            </w:r>
+          </w:p>
+          <w:p>
+            <w:pPr>
+              <w:rPr>
+                <w:sz w:val="16"/>
+                <w:szCs w:val="16"/>
+              </w:rPr>
+            </w:pPr>
+          </w:p>
+          <w:p>
+            <w:pPr>
+              <w:rPr>
+                <w:sz w:val="16"/>
+                <w:szCs w:val="16"/>
+              </w:rPr>
+            </w:pPr>
+            <w:r>
+              <w:rPr>
+                <w:sz w:val="16"/>
+                <w:szCs w:val="16"/>
+              </w:rPr>
+              <w:t>“I don’t always feel the need to eat until I am really hungry”</w:t>
+            </w:r>
+          </w:p>
+        </w:tc>
+        <w:tc>
+          <w:tcPr>
+            <w:tcW w:w="0" w:type="auto"/>
+          </w:tcPr>
+          <w:p>
+            <w:pPr>
+              <w:rPr>
+                <w:sz w:val="16"/>
+                <w:szCs w:val="16"/>
+              </w:rPr>
+            </w:pPr>
+            <w:r>
+              <w:rPr>
+                <w:sz w:val="16"/>
+                <w:szCs w:val="16"/>
+              </w:rPr>
+              <w:t>“I can always accurately perceive if my genital organs are in a state of arousal (e.g., hard, wet)”</w:t>
+            </w:r>
+          </w:p>
+        </w:tc>
+        <w:tc>
+          <w:tcPr>
+            <w:tcW w:w="0" w:type="auto"/>
+          </w:tcPr>
+          <w:p>
+            <w:pPr>
+              <w:rPr>
+                <w:sz w:val="16"/>
+                <w:szCs w:val="16"/>
+              </w:rPr>
+            </w:pPr>
+            <w:r>
+              <w:rPr>
+                <w:sz w:val="16"/>
+                <w:szCs w:val="16"/>
+              </w:rPr>
+              <w:t>“</w:t>
+            </w:r>
+            <w:r>
+              <w:rPr>
+                <w:sz w:val="16"/>
+                <w:szCs w:val="16"/>
+              </w:rPr>
+              <w:t xml:space="preserve">I can always accurately </w:t>
+            </w:r>
+            <w:r>
+              <w:rPr>
+                <w:sz w:val="16"/>
+                <w:szCs w:val="16"/>
+              </w:rPr>
+              <w:t xml:space="preserve">feel </w:t>
+            </w:r>
+            <w:r>
+              <w:rPr>
+                <w:sz w:val="16"/>
+                <w:szCs w:val="16"/>
+              </w:rPr>
+              <w:t>when something is going to be itchy</w:t>
             </w:r>
             <w:r>
               <w:rPr>
@@ -5716,6 +6425,86 @@
               </w:rPr>
             </w:pPr>
           </w:p>
+          <w:p>
+            <w:pPr>
+              <w:rPr>
+                <w:sz w:val="16"/>
+                <w:szCs w:val="16"/>
+              </w:rPr>
+            </w:pPr>
+            <w:r>
+              <w:rPr>
+                <w:sz w:val="16"/>
+                <w:szCs w:val="16"/>
+              </w:rPr>
+              <w:t>“</w:t>
+            </w:r>
+            <w:r>
+              <w:rPr>
+                <w:sz w:val="16"/>
+                <w:szCs w:val="16"/>
+              </w:rPr>
+              <w:t xml:space="preserve">I can </w:t>
+            </w:r>
+            <w:r>
+              <w:rPr>
+                <w:sz w:val="16"/>
+                <w:szCs w:val="16"/>
+              </w:rPr>
+              <w:t>always</w:t>
+            </w:r>
+            <w:r>
+              <w:rPr>
+                <w:sz w:val="16"/>
+                <w:szCs w:val="16"/>
+              </w:rPr>
+              <w:t xml:space="preserve"> </w:t>
+            </w:r>
+            <w:r>
+              <w:rPr>
+                <w:sz w:val="16"/>
+                <w:szCs w:val="16"/>
+              </w:rPr>
+              <w:t xml:space="preserve">accurately </w:t>
+            </w:r>
+            <w:r>
+              <w:rPr>
+                <w:sz w:val="16"/>
+                <w:szCs w:val="16"/>
+              </w:rPr>
+              <w:t xml:space="preserve">feel </w:t>
+            </w:r>
+            <w:r>
+              <w:rPr>
+                <w:sz w:val="16"/>
+                <w:szCs w:val="16"/>
+              </w:rPr>
+              <w:t>when I start to have fever”</w:t>
+            </w:r>
+          </w:p>
+          <w:p>
+            <w:pPr>
+              <w:rPr>
+                <w:sz w:val="16"/>
+                <w:szCs w:val="16"/>
+              </w:rPr>
+            </w:pPr>
+          </w:p>
+          <w:p>
+            <w:pPr>
+              <w:rPr>
+                <w:sz w:val="16"/>
+                <w:szCs w:val="16"/>
+              </w:rPr>
+            </w:pPr>
+            <w:r>
+              <w:rPr>
+                <w:sz w:val="16"/>
+                <w:szCs w:val="16"/>
+              </w:rPr>
+              <w:t>“When something touches my skin, I can always accurately feel if it’s hot or cold”</w:t>
+            </w:r>
+          </w:p>
         </w:tc>
         <w:tc>
           <w:tcPr>
@@ -5740,553 +6529,212 @@
                 <w:sz w:val="16"/>
                 <w:szCs w:val="16"/>
               </w:rPr>
-              <w:t xml:space="preserve">I can </w:t>
-            </w:r>
-            <w:r>
-              <w:rPr>
-                <w:sz w:val="16"/>
-                <w:szCs w:val="16"/>
-              </w:rPr>
-              <w:t>always</w:t>
-            </w:r>
-            <w:r>
-              <w:rPr>
-                <w:sz w:val="16"/>
-                <w:szCs w:val="16"/>
-              </w:rPr>
-              <w:t xml:space="preserve"> </w:t>
-            </w:r>
-            <w:r>
-              <w:rPr>
-                <w:sz w:val="16"/>
-                <w:szCs w:val="16"/>
-              </w:rPr>
-              <w:t>accurately f</w:t>
-            </w:r>
-            <w:r>
-              <w:rPr>
-                <w:sz w:val="16"/>
-                <w:szCs w:val="16"/>
-              </w:rPr>
-              <w:t xml:space="preserve">eel </w:t>
-            </w:r>
-            <w:r>
-              <w:rPr>
-                <w:sz w:val="16"/>
-                <w:szCs w:val="16"/>
-              </w:rPr>
-              <w:t>if my heart rate is slow or fast”</w:t>
-            </w:r>
-          </w:p>
-          <w:p>
-            <w:pPr>
-              <w:rPr>
-                <w:sz w:val="16"/>
-                <w:szCs w:val="16"/>
-              </w:rPr>
-            </w:pPr>
-          </w:p>
-          <w:p>
-            <w:pPr>
-              <w:rPr>
-                <w:sz w:val="16"/>
-                <w:szCs w:val="16"/>
-              </w:rPr>
-            </w:pPr>
-          </w:p>
-        </w:tc>
+              <w:t>I often feel the need to urinate even when my bladder is not full</w:t>
+            </w:r>
+            <w:r>
+              <w:rPr>
+                <w:sz w:val="16"/>
+                <w:szCs w:val="16"/>
+              </w:rPr>
+              <w:t>”</w:t>
+            </w:r>
+          </w:p>
+          <w:p>
+            <w:pPr>
+              <w:rPr>
+                <w:sz w:val="16"/>
+                <w:szCs w:val="16"/>
+              </w:rPr>
+            </w:pPr>
+          </w:p>
+          <w:p>
+            <w:pPr>
+              <w:rPr>
+                <w:sz w:val="16"/>
+                <w:szCs w:val="16"/>
+              </w:rPr>
+            </w:pPr>
+            <w:r>
+              <w:rPr>
+                <w:sz w:val="16"/>
+                <w:szCs w:val="16"/>
+              </w:rPr>
+              <w:t>“</w:t>
+            </w:r>
+            <w:r>
+              <w:rPr>
+                <w:sz w:val="16"/>
+                <w:szCs w:val="16"/>
+              </w:rPr>
+              <w:t>I don</w:t>
+            </w:r>
+            <w:r>
+              <w:rPr>
+                <w:sz w:val="16"/>
+                <w:szCs w:val="16"/>
+              </w:rPr>
+              <w:t>’</w:t>
+            </w:r>
+            <w:r>
+              <w:rPr>
+                <w:sz w:val="16"/>
+                <w:szCs w:val="16"/>
+              </w:rPr>
+              <w:t>t always feel the need to urinate until my bladder is very full</w:t>
+            </w:r>
+            <w:r>
+              <w:rPr>
+                <w:sz w:val="16"/>
+                <w:szCs w:val="16"/>
+              </w:rPr>
+              <w:t>”</w:t>
+            </w:r>
+          </w:p>
+        </w:tc>
+      </w:tr>
+      <w:tr>
         <w:tc>
           <w:tcPr>
             <w:tcW w:w="0" w:type="auto"/>
-          </w:tcPr>
-          <w:p>
-            <w:pPr>
-              <w:rPr>
-                <w:sz w:val="16"/>
-                <w:szCs w:val="16"/>
-              </w:rPr>
-            </w:pPr>
-            <w:r>
-              <w:rPr>
-                <w:sz w:val="16"/>
-                <w:szCs w:val="16"/>
-              </w:rPr>
-              <w:t>“</w:t>
-            </w:r>
-            <w:r>
-              <w:rPr>
-                <w:sz w:val="16"/>
-                <w:szCs w:val="16"/>
-              </w:rPr>
-              <w:t xml:space="preserve">I can </w:t>
-            </w:r>
-            <w:r>
-              <w:rPr>
-                <w:sz w:val="16"/>
-                <w:szCs w:val="16"/>
-              </w:rPr>
-              <w:t xml:space="preserve">always accurately </w:t>
-            </w:r>
-            <w:r>
-              <w:rPr>
-                <w:sz w:val="16"/>
-                <w:szCs w:val="16"/>
-              </w:rPr>
-              <w:t>feel</w:t>
-            </w:r>
-            <w:r>
-              <w:rPr>
-                <w:sz w:val="16"/>
-                <w:szCs w:val="16"/>
-              </w:rPr>
-              <w:t xml:space="preserve"> how I am breathing (e.g., fast</w:t>
-            </w:r>
-            <w:r>
-              <w:rPr>
-                <w:sz w:val="16"/>
-                <w:szCs w:val="16"/>
-              </w:rPr>
-              <w:t xml:space="preserve"> or</w:t>
-            </w:r>
-            <w:r>
-              <w:rPr>
-                <w:sz w:val="16"/>
-                <w:szCs w:val="16"/>
-              </w:rPr>
-              <w:t xml:space="preserve"> slow, deep or shallow)”</w:t>
+            <w:shd w:val="clear" w:color="auto" w:fill="FFF2CC" w:themeFill="accent4" w:themeFillTint="33"/>
+          </w:tcPr>
+          <w:p>
+            <w:pPr>
+              <w:rPr>
+                <w:b/>
+                <w:bCs/>
+                <w:sz w:val="16"/>
+                <w:szCs w:val="16"/>
+              </w:rPr>
+            </w:pPr>
+            <w:r>
+              <w:rPr>
+                <w:b/>
+                <w:bCs/>
+                <w:sz w:val="16"/>
+                <w:szCs w:val="16"/>
+              </w:rPr>
+              <w:t>Beliefs</w:t>
             </w:r>
           </w:p>
         </w:tc>
         <w:tc>
           <w:tcPr>
             <w:tcW w:w="0" w:type="auto"/>
-          </w:tcPr>
-          <w:p>
-            <w:pPr>
-              <w:rPr>
-                <w:sz w:val="16"/>
-                <w:szCs w:val="16"/>
-              </w:rPr>
-            </w:pPr>
-            <w:r>
-              <w:rPr>
-                <w:sz w:val="16"/>
-                <w:szCs w:val="16"/>
-              </w:rPr>
-              <w:t>“I can always accurately feel when I am about to fart”</w:t>
-            </w:r>
-          </w:p>
-          <w:p>
-            <w:pPr>
-              <w:rPr>
-                <w:sz w:val="16"/>
-                <w:szCs w:val="16"/>
-              </w:rPr>
-            </w:pPr>
-          </w:p>
-          <w:p>
-            <w:pPr>
-              <w:rPr>
-                <w:sz w:val="16"/>
-                <w:szCs w:val="16"/>
-              </w:rPr>
-            </w:pPr>
-            <w:r>
-              <w:rPr>
-                <w:sz w:val="16"/>
-                <w:szCs w:val="16"/>
-              </w:rPr>
-              <w:t>“I can always accurately feel when I am about to burp”</w:t>
-            </w:r>
-          </w:p>
-          <w:p>
-            <w:pPr>
-              <w:rPr>
-                <w:sz w:val="16"/>
-                <w:szCs w:val="16"/>
-              </w:rPr>
-            </w:pPr>
-          </w:p>
-          <w:p>
-            <w:pPr>
-              <w:rPr>
-                <w:sz w:val="16"/>
-                <w:szCs w:val="16"/>
-              </w:rPr>
-            </w:pPr>
-            <w:r>
-              <w:rPr>
-                <w:sz w:val="16"/>
-                <w:szCs w:val="16"/>
-              </w:rPr>
-              <w:t>“</w:t>
-            </w:r>
-            <w:r>
-              <w:rPr>
-                <w:sz w:val="16"/>
-                <w:szCs w:val="16"/>
-              </w:rPr>
-              <w:t xml:space="preserve">I </w:t>
-            </w:r>
-            <w:r>
-              <w:rPr>
-                <w:sz w:val="16"/>
-                <w:szCs w:val="16"/>
-              </w:rPr>
-              <w:t>often feel</w:t>
-            </w:r>
-            <w:r>
-              <w:rPr>
-                <w:sz w:val="16"/>
-                <w:szCs w:val="16"/>
-              </w:rPr>
-              <w:t xml:space="preserve"> thirsty</w:t>
-            </w:r>
-            <w:r>
-              <w:rPr>
-                <w:sz w:val="16"/>
-                <w:szCs w:val="16"/>
-              </w:rPr>
-              <w:t xml:space="preserve"> even if I drank recently”</w:t>
-            </w:r>
-          </w:p>
-          <w:p>
-            <w:pPr>
-              <w:rPr>
-                <w:sz w:val="16"/>
-                <w:szCs w:val="16"/>
-              </w:rPr>
-            </w:pPr>
-          </w:p>
-          <w:p>
-            <w:pPr>
-              <w:rPr>
-                <w:sz w:val="16"/>
-                <w:szCs w:val="16"/>
-              </w:rPr>
-            </w:pPr>
-            <w:r>
-              <w:rPr>
-                <w:sz w:val="16"/>
-                <w:szCs w:val="16"/>
-              </w:rPr>
-              <w:t>“I don’t always feel the need to drink until I am really thirsty”</w:t>
-            </w:r>
-          </w:p>
-          <w:p>
-            <w:pPr>
-              <w:rPr>
-                <w:sz w:val="16"/>
-                <w:szCs w:val="16"/>
-              </w:rPr>
-            </w:pPr>
-          </w:p>
-          <w:p>
-            <w:pPr>
-              <w:rPr>
-                <w:sz w:val="16"/>
-                <w:szCs w:val="16"/>
-              </w:rPr>
-            </w:pPr>
-            <w:r>
-              <w:rPr>
-                <w:sz w:val="16"/>
-                <w:szCs w:val="16"/>
-              </w:rPr>
-              <w:t>“</w:t>
-            </w:r>
-            <w:r>
-              <w:rPr>
-                <w:sz w:val="16"/>
-                <w:szCs w:val="16"/>
-              </w:rPr>
-              <w:t xml:space="preserve">I </w:t>
-            </w:r>
-            <w:r>
-              <w:rPr>
-                <w:sz w:val="16"/>
-                <w:szCs w:val="16"/>
-              </w:rPr>
-              <w:t>often feel</w:t>
-            </w:r>
-            <w:r>
-              <w:rPr>
-                <w:sz w:val="16"/>
-                <w:szCs w:val="16"/>
-              </w:rPr>
-              <w:t xml:space="preserve"> </w:t>
-            </w:r>
-            <w:r>
-              <w:rPr>
-                <w:sz w:val="16"/>
-                <w:szCs w:val="16"/>
-              </w:rPr>
-              <w:t>hungry even if I ate recently”</w:t>
-            </w:r>
-          </w:p>
-          <w:p>
-            <w:pPr>
-              <w:rPr>
-                <w:sz w:val="16"/>
-                <w:szCs w:val="16"/>
-              </w:rPr>
-            </w:pPr>
-          </w:p>
-          <w:p>
-            <w:pPr>
-              <w:rPr>
-                <w:sz w:val="16"/>
-                <w:szCs w:val="16"/>
-              </w:rPr>
-            </w:pPr>
-            <w:r>
-              <w:rPr>
-                <w:sz w:val="16"/>
-                <w:szCs w:val="16"/>
-              </w:rPr>
-              <w:t>“I don’t always feel the need to eat until I am really hungry”</w:t>
+            <w:shd w:val="clear" w:color="auto" w:fill="FFF2CC" w:themeFill="accent4" w:themeFillTint="33"/>
+          </w:tcPr>
+          <w:p>
+            <w:pPr>
+              <w:rPr>
+                <w:sz w:val="16"/>
+                <w:szCs w:val="16"/>
+              </w:rPr>
+            </w:pPr>
+            <w:r>
+              <w:rPr>
+                <w:sz w:val="16"/>
+                <w:szCs w:val="16"/>
+              </w:rPr>
+              <w:t>…</w:t>
             </w:r>
           </w:p>
         </w:tc>
         <w:tc>
           <w:tcPr>
             <w:tcW w:w="0" w:type="auto"/>
-          </w:tcPr>
-          <w:p>
-            <w:pPr>
-              <w:rPr>
-                <w:sz w:val="16"/>
-                <w:szCs w:val="16"/>
-              </w:rPr>
-            </w:pPr>
-            <w:r>
-              <w:rPr>
-                <w:sz w:val="16"/>
-                <w:szCs w:val="16"/>
-              </w:rPr>
-              <w:t>“I can always accurately perceive if my genital organs are in a state of arousal (e.g., hard, wet)”</w:t>
+            <w:shd w:val="clear" w:color="auto" w:fill="FFF2CC" w:themeFill="accent4" w:themeFillTint="33"/>
+          </w:tcPr>
+          <w:p>
+            <w:pPr>
+              <w:rPr>
+                <w:sz w:val="16"/>
+                <w:szCs w:val="16"/>
+              </w:rPr>
+            </w:pPr>
+            <w:r>
+              <w:rPr>
+                <w:sz w:val="16"/>
+                <w:szCs w:val="16"/>
+              </w:rPr>
+              <w:t>I think that listening to my heart beats helps me understand the world.</w:t>
             </w:r>
           </w:p>
         </w:tc>
         <w:tc>
           <w:tcPr>
             <w:tcW w:w="0" w:type="auto"/>
-          </w:tcPr>
-          <w:p>
-            <w:pPr>
-              <w:rPr>
-                <w:sz w:val="16"/>
-                <w:szCs w:val="16"/>
-              </w:rPr>
-            </w:pPr>
-            <w:r>
-              <w:rPr>
-                <w:sz w:val="16"/>
-                <w:szCs w:val="16"/>
-              </w:rPr>
-              <w:t>“</w:t>
-            </w:r>
-            <w:r>
-              <w:rPr>
-                <w:sz w:val="16"/>
-                <w:szCs w:val="16"/>
-              </w:rPr>
-              <w:t xml:space="preserve">I can always accurately </w:t>
-            </w:r>
-            <w:r>
-              <w:rPr>
-                <w:sz w:val="16"/>
-                <w:szCs w:val="16"/>
-              </w:rPr>
-              <w:t xml:space="preserve">feel </w:t>
-            </w:r>
-            <w:r>
-              <w:rPr>
-                <w:sz w:val="16"/>
-                <w:szCs w:val="16"/>
-              </w:rPr>
-              <w:t>when something is going to be itchy</w:t>
-            </w:r>
-            <w:r>
-              <w:rPr>
-                <w:sz w:val="16"/>
-                <w:szCs w:val="16"/>
-              </w:rPr>
-              <w:t>”</w:t>
-            </w:r>
-          </w:p>
-          <w:p>
-            <w:pPr>
-              <w:rPr>
-                <w:sz w:val="16"/>
-                <w:szCs w:val="16"/>
-              </w:rPr>
-            </w:pPr>
-          </w:p>
-          <w:p>
-            <w:pPr>
-              <w:rPr>
-                <w:sz w:val="16"/>
-                <w:szCs w:val="16"/>
-              </w:rPr>
-            </w:pPr>
-            <w:r>
-              <w:rPr>
-                <w:sz w:val="16"/>
-                <w:szCs w:val="16"/>
-              </w:rPr>
-              <w:t>“</w:t>
-            </w:r>
-            <w:r>
-              <w:rPr>
-                <w:sz w:val="16"/>
-                <w:szCs w:val="16"/>
-              </w:rPr>
-              <w:t xml:space="preserve">I can </w:t>
-            </w:r>
-            <w:r>
-              <w:rPr>
-                <w:sz w:val="16"/>
-                <w:szCs w:val="16"/>
-              </w:rPr>
-              <w:t>always</w:t>
-            </w:r>
-            <w:r>
-              <w:rPr>
-                <w:sz w:val="16"/>
-                <w:szCs w:val="16"/>
-              </w:rPr>
-              <w:t xml:space="preserve"> </w:t>
-            </w:r>
-            <w:r>
-              <w:rPr>
-                <w:sz w:val="16"/>
-                <w:szCs w:val="16"/>
-              </w:rPr>
-              <w:t xml:space="preserve">accurately </w:t>
-            </w:r>
-            <w:r>
-              <w:rPr>
-                <w:sz w:val="16"/>
-                <w:szCs w:val="16"/>
-              </w:rPr>
-              <w:t xml:space="preserve">feel </w:t>
-            </w:r>
-            <w:r>
-              <w:rPr>
-                <w:sz w:val="16"/>
-                <w:szCs w:val="16"/>
-              </w:rPr>
-              <w:t>when I start to have fever”</w:t>
-            </w:r>
-          </w:p>
-          <w:p>
-            <w:pPr>
-              <w:rPr>
-                <w:sz w:val="16"/>
-                <w:szCs w:val="16"/>
-              </w:rPr>
-            </w:pPr>
-          </w:p>
-          <w:p>
-            <w:pPr>
-              <w:rPr>
-                <w:sz w:val="16"/>
-                <w:szCs w:val="16"/>
-              </w:rPr>
-            </w:pPr>
-            <w:r>
-              <w:rPr>
-                <w:sz w:val="16"/>
-                <w:szCs w:val="16"/>
-              </w:rPr>
-              <w:t>“When something touches my skin, I can always accurately feel if it’s hot or cold”</w:t>
+            <w:shd w:val="clear" w:color="auto" w:fill="FFF2CC" w:themeFill="accent4" w:themeFillTint="33"/>
+          </w:tcPr>
+          <w:p>
+            <w:pPr>
+              <w:rPr>
+                <w:sz w:val="16"/>
+                <w:szCs w:val="16"/>
+              </w:rPr>
+            </w:pPr>
+            <w:r>
+              <w:rPr>
+                <w:sz w:val="16"/>
+                <w:szCs w:val="16"/>
+              </w:rPr>
+              <w:t>…</w:t>
             </w:r>
           </w:p>
         </w:tc>
         <w:tc>
           <w:tcPr>
             <w:tcW w:w="0" w:type="auto"/>
-          </w:tcPr>
-          <w:p>
-            <w:pPr>
-              <w:rPr>
-                <w:sz w:val="16"/>
-                <w:szCs w:val="16"/>
-              </w:rPr>
-            </w:pPr>
-            <w:r>
-              <w:rPr>
-                <w:sz w:val="16"/>
-                <w:szCs w:val="16"/>
-              </w:rPr>
-              <w:t>“</w:t>
-            </w:r>
-            <w:r>
-              <w:rPr>
-                <w:sz w:val="16"/>
-                <w:szCs w:val="16"/>
-              </w:rPr>
-              <w:t>I often feel the need to urinate even when my bladder is not full</w:t>
-            </w:r>
-            <w:r>
-              <w:rPr>
-                <w:sz w:val="16"/>
-                <w:szCs w:val="16"/>
-              </w:rPr>
-              <w:t>”</w:t>
-            </w:r>
-          </w:p>
-          <w:p>
-            <w:pPr>
-              <w:rPr>
-                <w:sz w:val="16"/>
-                <w:szCs w:val="16"/>
-              </w:rPr>
-            </w:pPr>
-          </w:p>
-          <w:p>
-            <w:pPr>
-              <w:rPr>
-                <w:sz w:val="16"/>
-                <w:szCs w:val="16"/>
-              </w:rPr>
-            </w:pPr>
-            <w:r>
-              <w:rPr>
-                <w:sz w:val="16"/>
-                <w:szCs w:val="16"/>
-              </w:rPr>
-              <w:t>“</w:t>
-            </w:r>
-            <w:r>
-              <w:rPr>
-                <w:sz w:val="16"/>
-                <w:szCs w:val="16"/>
-              </w:rPr>
-              <w:t>I don</w:t>
-            </w:r>
-            <w:r>
-              <w:rPr>
-                <w:sz w:val="16"/>
-                <w:szCs w:val="16"/>
-              </w:rPr>
-              <w:t>’</w:t>
-            </w:r>
-            <w:r>
-              <w:rPr>
-                <w:sz w:val="16"/>
-                <w:szCs w:val="16"/>
-              </w:rPr>
-              <w:t>t always feel the need to urinate until my bladder is very full</w:t>
-            </w:r>
-            <w:r>
-              <w:rPr>
-                <w:sz w:val="16"/>
-                <w:szCs w:val="16"/>
-              </w:rPr>
-              <w:t>”</w:t>
-            </w:r>
+            <w:shd w:val="clear" w:color="auto" w:fill="FFF2CC" w:themeFill="accent4" w:themeFillTint="33"/>
+          </w:tcPr>
+          <w:p>
+            <w:pPr>
+              <w:rPr>
+                <w:sz w:val="16"/>
+                <w:szCs w:val="16"/>
+              </w:rPr>
+            </w:pPr>
+          </w:p>
+        </w:tc>
+        <w:tc>
+          <w:tcPr>
+            <w:tcW w:w="0" w:type="auto"/>
+            <w:shd w:val="clear" w:color="auto" w:fill="FFF2CC" w:themeFill="accent4" w:themeFillTint="33"/>
+          </w:tcPr>
+          <w:p>
+            <w:pPr>
+              <w:rPr>
+                <w:sz w:val="16"/>
+                <w:szCs w:val="16"/>
+              </w:rPr>
+            </w:pPr>
+          </w:p>
+        </w:tc>
+        <w:tc>
+          <w:tcPr>
+            <w:tcW w:w="0" w:type="auto"/>
+            <w:shd w:val="clear" w:color="auto" w:fill="FFF2CC" w:themeFill="accent4" w:themeFillTint="33"/>
+          </w:tcPr>
+          <w:p>
+            <w:pPr>
+              <w:rPr>
+                <w:sz w:val="16"/>
+                <w:szCs w:val="16"/>
+              </w:rPr>
+            </w:pPr>
+          </w:p>
+        </w:tc>
+        <w:tc>
+          <w:tcPr>
+            <w:tcW w:w="0" w:type="auto"/>
+            <w:shd w:val="clear" w:color="auto" w:fill="FFF2CC" w:themeFill="accent4" w:themeFillTint="33"/>
+          </w:tcPr>
+          <w:p>
+            <w:pPr>
+              <w:rPr>
+                <w:sz w:val="16"/>
+                <w:szCs w:val="16"/>
+              </w:rPr>
+            </w:pPr>
           </w:p>
         </w:tc>
       </w:tr>
@@ -6303,7 +6751,7 @@
 </file>
 
 <file path=word/numbering.xml><?xml version="1.0" encoding="utf-8"?>
-<w:numbering xmlns:wpc="http://schemas.microsoft.com/office/word/2010/wordprocessingCanvas" xmlns:cx="http://schemas.microsoft.com/office/drawing/2014/chartex" xmlns:cx1="http://schemas.microsoft.com/office/drawing/2015/9/8/chartex" xmlns:cx2="http://schemas.microsoft.com/office/drawing/2015/10/21/chartex" xmlns:cx3="http://schemas.microsoft.com/office/drawing/2016/5/9/chartex" xmlns:cx4="http://schemas.microsoft.com/office/drawing/2016/5/10/chartex" xmlns:cx5="http://schemas.microsoft.com/office/drawing/2016/5/11/chartex" xmlns:cx6="http://schemas.microsoft.com/office/drawing/2016/5/12/chartex" xmlns:cx7="http://schemas.microsoft.com/office/drawing/2016/5/13/chartex" xmlns:cx8="http://schemas.microsoft.com/office/drawing/2016/5/14/chartex" xmlns:mc="http://schemas.openxmlformats.org/markup-compatibility/2006" xmlns:aink="http://schemas.microsoft.com/office/drawing/2016/ink" xmlns:am3d="http://schemas.microsoft.com/office/drawing/2017/model3d" xmlns:o="urn:schemas-microsoft-com:office:office" xmlns:oel="http://schemas.microsoft.com/office/2019/extlst" xmlns:r="http://schemas.openxmlformats.org/officeDocument/2006/relationships" xmlns:m="http://schemas.openxmlformats.org/officeDocument/2006/math" xmlns:v="urn:schemas-microsoft-com:vml" xmlns:wp14="http://schemas.microsoft.com/office/word/2010/wordprocessingDrawing" xmlns:wp="http://schemas.openxmlformats.org/drawingml/2006/wordprocessingDrawing" xmlns:w10="urn:schemas-microsoft-com:office:word" xmlns:w="http://schemas.openxmlformats.org/wordprocessingml/2006/main" xmlns:w14="http://schemas.microsoft.com/office/word/2010/wordml" xmlns:w15="http://schemas.microsoft.com/office/word/2012/wordml" xmlns:w16cex="http://schemas.microsoft.com/office/word/2018/wordml/cex" xmlns:w16cid="http://schemas.microsoft.com/office/word/2016/wordml/cid" xmlns:w16="http://schemas.microsoft.com/office/word/2018/wordml" xmlns:w16sdtdh="http://schemas.microsoft.com/office/word/2020/wordml/sdtdatahash" xmlns:w16se="http://schemas.microsoft.com/office/word/2015/wordml/symex" xmlns:wpg="http://schemas.microsoft.com/office/word/2010/wordprocessingGroup" xmlns:wpi="http://schemas.microsoft.com/office/word/2010/wordprocessingInk" xmlns:wne="http://schemas.microsoft.com/office/word/2006/wordml" xmlns:wps="http://schemas.microsoft.com/office/word/2010/wordprocessingShape" mc:Ignorable="w14 w15 w16se w16cid w16 w16cex w16sdtdh wp14">
+<w:numbering xmlns:wpc="http://schemas.microsoft.com/office/word/2010/wordprocessingCanvas" xmlns:cx="http://schemas.microsoft.com/office/drawing/2014/chartex" xmlns:cx1="http://schemas.microsoft.com/office/drawing/2015/9/8/chartex" xmlns:cx2="http://schemas.microsoft.com/office/drawing/2015/10/21/chartex" xmlns:cx3="http://schemas.microsoft.com/office/drawing/2016/5/9/chartex" xmlns:cx4="http://schemas.microsoft.com/office/drawing/2016/5/10/chartex" xmlns:cx5="http://schemas.microsoft.com/office/drawing/2016/5/11/chartex" xmlns:cx6="http://schemas.microsoft.com/office/drawing/2016/5/12/chartex" xmlns:cx7="http://schemas.microsoft.com/office/drawing/2016/5/13/chartex" xmlns:cx8="http://schemas.microsoft.com/office/drawing/2016/5/14/chartex" xmlns:mc="http://schemas.openxmlformats.org/markup-compatibility/2006" xmlns:aink="http://schemas.microsoft.com/office/drawing/2016/ink" xmlns:am3d="http://schemas.microsoft.com/office/drawing/2017/model3d" xmlns:o="urn:schemas-microsoft-com:office:office" xmlns:oel="http://schemas.microsoft.com/office/2019/extlst" xmlns:r="http://schemas.openxmlformats.org/officeDocument/2006/relationships" xmlns:m="http://schemas.openxmlformats.org/officeDocument/2006/math" xmlns:v="urn:schemas-microsoft-com:vml" xmlns:wp14="http://schemas.microsoft.com/office/word/2010/wordprocessingDrawing" xmlns:wp="http://schemas.openxmlformats.org/drawingml/2006/wordprocessingDrawing" xmlns:w10="urn:schemas-microsoft-com:office:word" xmlns:w="http://schemas.openxmlformats.org/wordprocessingml/2006/main" xmlns:w14="http://schemas.microsoft.com/office/word/2010/wordml" xmlns:w15="http://schemas.microsoft.com/office/word/2012/wordml" xmlns:w16cex="http://schemas.microsoft.com/office/word/2018/wordml/cex" xmlns:w16cid="http://schemas.microsoft.com/office/word/2016/wordml/cid" xmlns:w16="http://schemas.microsoft.com/office/word/2018/wordml" xmlns:w16du="http://schemas.microsoft.com/office/word/2023/wordml/word16du" xmlns:w16sdtdh="http://schemas.microsoft.com/office/word/2020/wordml/sdtdatahash" xmlns:w16se="http://schemas.microsoft.com/office/word/2015/wordml/symex" xmlns:wpg="http://schemas.microsoft.com/office/word/2010/wordprocessingGroup" xmlns:wpi="http://schemas.microsoft.com/office/word/2010/wordprocessingInk" xmlns:wne="http://schemas.microsoft.com/office/word/2006/wordml" xmlns:wps="http://schemas.microsoft.com/office/word/2010/wordprocessingShape" mc:Ignorable="w14 w15 w16se w16cid w16 w16cex w16sdtdh w16du wp14">
   <w:abstractNum w:abstractNumId="0" w15:restartNumberingAfterBreak="0">
     <w:nsid w:val="50FB6D51"/>
     <w:multiLevelType w:val="hybridMultilevel"/>
@@ -6771,7 +7219,7 @@
 </file>
 
 <file path=word/styles.xml><?xml version="1.0" encoding="utf-8"?>
-<w:styles xmlns:mc="http://schemas.openxmlformats.org/markup-compatibility/2006" xmlns:r="http://schemas.openxmlformats.org/officeDocument/2006/relationships" xmlns:w="http://schemas.openxmlformats.org/wordprocessingml/2006/main" xmlns:w14="http://schemas.microsoft.com/office/word/2010/wordml" xmlns:w15="http://schemas.microsoft.com/office/word/2012/wordml" xmlns:w16cex="http://schemas.microsoft.com/office/word/2018/wordml/cex" xmlns:w16cid="http://schemas.microsoft.com/office/word/2016/wordml/cid" xmlns:w16="http://schemas.microsoft.com/office/word/2018/wordml" xmlns:w16sdtdh="http://schemas.microsoft.com/office/word/2020/wordml/sdtdatahash" xmlns:w16se="http://schemas.microsoft.com/office/word/2015/wordml/symex" mc:Ignorable="w14 w15 w16se w16cid w16 w16cex w16sdtdh">
+<w:styles xmlns:mc="http://schemas.openxmlformats.org/markup-compatibility/2006" xmlns:r="http://schemas.openxmlformats.org/officeDocument/2006/relationships" xmlns:w="http://schemas.openxmlformats.org/wordprocessingml/2006/main" xmlns:w14="http://schemas.microsoft.com/office/word/2010/wordml" xmlns:w15="http://schemas.microsoft.com/office/word/2012/wordml" xmlns:w16cex="http://schemas.microsoft.com/office/word/2018/wordml/cex" xmlns:w16cid="http://schemas.microsoft.com/office/word/2016/wordml/cid" xmlns:w16="http://schemas.microsoft.com/office/word/2018/wordml" xmlns:w16du="http://schemas.microsoft.com/office/word/2023/wordml/word16du" xmlns:w16sdtdh="http://schemas.microsoft.com/office/word/2020/wordml/sdtdatahash" xmlns:w16se="http://schemas.microsoft.com/office/word/2015/wordml/symex" mc:Ignorable="w14 w15 w16se w16cid w16 w16cex w16sdtdh w16du">
   <w:docDefaults>
     <w:rPrDefault>
       <w:rPr>

</xml_diff>